<commit_message>
add case study slides
</commit_message>
<xml_diff>
--- a/i40/FinalSample3.docx
+++ b/i40/FinalSample3.docx
@@ -9,8 +9,16 @@
           <w:ilvl w:val="0"/>
           <w:numId w:val="26"/>
         </w:numPr>
-      </w:pPr>
-      <w:r>
+        <w:rPr>
+          <w:b/>
+          <w:bCs/>
+        </w:rPr>
+      </w:pPr>
+      <w:r>
+        <w:rPr>
+          <w:b/>
+          <w:bCs/>
+        </w:rPr>
         <w:t>What is the main purpose of beta testing in the IoT software release process?</w:t>
       </w:r>
     </w:p>
@@ -45,9 +53,29 @@
           <w:ilvl w:val="1"/>
           <w:numId w:val="26"/>
         </w:numPr>
-      </w:pPr>
-      <w:r>
-        <w:t>To gather feedback from a limited group of external users</w:t>
+        <w:rPr>
+          <w:highlight w:val="yellow"/>
+        </w:rPr>
+      </w:pPr>
+      <w:r>
+        <w:rPr>
+          <w:highlight w:val="yellow"/>
+        </w:rPr>
+        <w:t xml:space="preserve">To gather feedback from a limited group of </w:t>
+      </w:r>
+      <w:r>
+        <w:rPr>
+          <w:b/>
+          <w:bCs/>
+          <w:highlight w:val="yellow"/>
+        </w:rPr>
+        <w:t>external</w:t>
+      </w:r>
+      <w:r>
+        <w:rPr>
+          <w:highlight w:val="yellow"/>
+        </w:rPr>
+        <w:t xml:space="preserve"> users</w:t>
       </w:r>
     </w:p>
     <w:p>
@@ -72,8 +100,16 @@
           <w:ilvl w:val="0"/>
           <w:numId w:val="26"/>
         </w:numPr>
-      </w:pPr>
-      <w:r>
+        <w:rPr>
+          <w:b/>
+          <w:bCs/>
+        </w:rPr>
+      </w:pPr>
+      <w:r>
+        <w:rPr>
+          <w:b/>
+          <w:bCs/>
+        </w:rPr>
         <w:t>Why are phone apps often included as part of an IoT software product?</w:t>
       </w:r>
     </w:p>
@@ -122,6 +158,9 @@
         </w:numPr>
       </w:pPr>
       <w:r>
+        <w:rPr>
+          <w:highlight w:val="yellow"/>
+        </w:rPr>
         <w:t>To find the product in the app store</w:t>
       </w:r>
       <w:r>
@@ -135,8 +174,16 @@
           <w:ilvl w:val="0"/>
           <w:numId w:val="26"/>
         </w:numPr>
-      </w:pPr>
-      <w:r>
+        <w:rPr>
+          <w:b/>
+          <w:bCs/>
+        </w:rPr>
+      </w:pPr>
+      <w:r>
+        <w:rPr>
+          <w:b/>
+          <w:bCs/>
+        </w:rPr>
         <w:t>Why is a staged rollout important in IoT product deployment?</w:t>
       </w:r>
     </w:p>
@@ -171,8 +218,14 @@
           <w:ilvl w:val="1"/>
           <w:numId w:val="26"/>
         </w:numPr>
-      </w:pPr>
-      <w:r>
+        <w:rPr>
+          <w:highlight w:val="yellow"/>
+        </w:rPr>
+      </w:pPr>
+      <w:r>
+        <w:rPr>
+          <w:highlight w:val="yellow"/>
+        </w:rPr>
         <w:t>Because rollback is difficult on IoT edge devices</w:t>
       </w:r>
     </w:p>
@@ -185,10 +238,7 @@
         </w:numPr>
       </w:pPr>
       <w:r>
-        <w:t>Because it reduces mobile data usag</w:t>
-      </w:r>
-      <w:r>
-        <w:t>e</w:t>
+        <w:t>Because it reduces mobile data usage</w:t>
       </w:r>
       <w:r>
         <w:br/>
@@ -201,15 +251,17 @@
           <w:ilvl w:val="0"/>
           <w:numId w:val="26"/>
         </w:numPr>
-      </w:pPr>
-      <w:r>
-        <w:t>What is a</w:t>
-      </w:r>
-      <w:r>
-        <w:t xml:space="preserve">n </w:t>
-      </w:r>
-      <w:r>
-        <w:t>advantage of CI/CD release over interval-based release in IoT development?</w:t>
+        <w:rPr>
+          <w:b/>
+          <w:bCs/>
+        </w:rPr>
+      </w:pPr>
+      <w:r>
+        <w:rPr>
+          <w:b/>
+          <w:bCs/>
+        </w:rPr>
+        <w:t>What is an advantage of CI/CD release over interval-based release in IoT development?</w:t>
       </w:r>
     </w:p>
     <w:p>
@@ -219,8 +271,14 @@
           <w:ilvl w:val="1"/>
           <w:numId w:val="26"/>
         </w:numPr>
-      </w:pPr>
-      <w:r>
+        <w:rPr>
+          <w:highlight w:val="yellow"/>
+        </w:rPr>
+      </w:pPr>
+      <w:r>
+        <w:rPr>
+          <w:highlight w:val="yellow"/>
+        </w:rPr>
         <w:t>Faster delivery of updates and bug fixes</w:t>
       </w:r>
     </w:p>
@@ -292,8 +350,14 @@
           <w:ilvl w:val="1"/>
           <w:numId w:val="26"/>
         </w:numPr>
-      </w:pPr>
-      <w:r>
+        <w:rPr>
+          <w:highlight w:val="yellow"/>
+        </w:rPr>
+      </w:pPr>
+      <w:r>
+        <w:rPr>
+          <w:highlight w:val="yellow"/>
+        </w:rPr>
         <w:t>Backward-incompatible changes</w:t>
       </w:r>
     </w:p>
@@ -343,21 +407,17 @@
           <w:ilvl w:val="0"/>
           <w:numId w:val="26"/>
         </w:numPr>
-      </w:pPr>
-      <w:r>
-        <w:t>Why is</w:t>
-      </w:r>
-      <w:r>
-        <w:t xml:space="preserve"> </w:t>
-      </w:r>
-      <w:r>
-        <w:t>Over-The-Air</w:t>
-      </w:r>
-      <w:r>
-        <w:t xml:space="preserve"> </w:t>
-      </w:r>
-      <w:r>
-        <w:t>update often the first functionality implemented in IoT software?</w:t>
+        <w:rPr>
+          <w:b/>
+          <w:bCs/>
+        </w:rPr>
+      </w:pPr>
+      <w:r>
+        <w:rPr>
+          <w:b/>
+          <w:bCs/>
+        </w:rPr>
+        <w:t>Why is Over-The-Air update often the first functionality implemented in IoT software?</w:t>
       </w:r>
     </w:p>
     <w:p>
@@ -367,8 +427,14 @@
           <w:ilvl w:val="1"/>
           <w:numId w:val="26"/>
         </w:numPr>
-      </w:pPr>
-      <w:r>
+        <w:rPr>
+          <w:highlight w:val="yellow"/>
+        </w:rPr>
+      </w:pPr>
+      <w:r>
+        <w:rPr>
+          <w:highlight w:val="yellow"/>
+        </w:rPr>
         <w:t>To enable remote bug fixes and updates after deployment</w:t>
       </w:r>
     </w:p>
@@ -418,8 +484,16 @@
           <w:ilvl w:val="0"/>
           <w:numId w:val="26"/>
         </w:numPr>
-      </w:pPr>
-      <w:r>
+        <w:rPr>
+          <w:b/>
+          <w:bCs/>
+        </w:rPr>
+      </w:pPr>
+      <w:r>
+        <w:rPr>
+          <w:b/>
+          <w:bCs/>
+        </w:rPr>
         <w:t>What is a common challenge with manual updates on embedded IoT devices?</w:t>
       </w:r>
     </w:p>
@@ -430,8 +504,14 @@
           <w:ilvl w:val="1"/>
           <w:numId w:val="26"/>
         </w:numPr>
-      </w:pPr>
-      <w:r>
+        <w:rPr>
+          <w:highlight w:val="yellow"/>
+        </w:rPr>
+      </w:pPr>
+      <w:r>
+        <w:rPr>
+          <w:highlight w:val="yellow"/>
+        </w:rPr>
         <w:t>It requires physical access to each device</w:t>
       </w:r>
     </w:p>
@@ -484,15 +564,31 @@
           <w:ilvl w:val="0"/>
           <w:numId w:val="26"/>
         </w:numPr>
-      </w:pPr>
-      <w:r>
+        <w:rPr>
+          <w:b/>
+          <w:bCs/>
+        </w:rPr>
+      </w:pPr>
+      <w:r>
+        <w:rPr>
+          <w:b/>
+          <w:bCs/>
+        </w:rPr>
         <w:lastRenderedPageBreak/>
         <w:t xml:space="preserve">How does Git support interval-based release versioning in IoT </w:t>
       </w:r>
       <w:r>
+        <w:rPr>
+          <w:b/>
+          <w:bCs/>
+        </w:rPr>
         <w:t>software</w:t>
       </w:r>
       <w:r>
+        <w:rPr>
+          <w:b/>
+          <w:bCs/>
+        </w:rPr>
         <w:t>?</w:t>
       </w:r>
     </w:p>
@@ -515,12 +611,15 @@
           <w:ilvl w:val="1"/>
           <w:numId w:val="26"/>
         </w:numPr>
-      </w:pPr>
-      <w:r>
-        <w:t>By using tags and release notes to mark specific versions</w:t>
-      </w:r>
-      <w:r>
-        <w:t xml:space="preserve"> </w:t>
+        <w:rPr>
+          <w:highlight w:val="yellow"/>
+        </w:rPr>
+      </w:pPr>
+      <w:r>
+        <w:rPr>
+          <w:highlight w:val="yellow"/>
+        </w:rPr>
+        <w:t xml:space="preserve">By using tags and release notes to mark specific versions </w:t>
       </w:r>
     </w:p>
     <w:p>
@@ -563,8 +662,16 @@
           <w:ilvl w:val="0"/>
           <w:numId w:val="26"/>
         </w:numPr>
-      </w:pPr>
-      <w:r>
+        <w:rPr>
+          <w:b/>
+          <w:bCs/>
+        </w:rPr>
+      </w:pPr>
+      <w:r>
+        <w:rPr>
+          <w:b/>
+          <w:bCs/>
+        </w:rPr>
         <w:t>Which of the following is a common method used in a staged release for IoT software?</w:t>
       </w:r>
     </w:p>
@@ -575,8 +682,14 @@
           <w:ilvl w:val="1"/>
           <w:numId w:val="26"/>
         </w:numPr>
-      </w:pPr>
-      <w:r>
+        <w:rPr>
+          <w:highlight w:val="yellow"/>
+        </w:rPr>
+      </w:pPr>
+      <w:r>
+        <w:rPr>
+          <w:highlight w:val="yellow"/>
+        </w:rPr>
         <w:t>By location</w:t>
       </w:r>
     </w:p>
@@ -587,12 +700,15 @@
           <w:ilvl w:val="1"/>
           <w:numId w:val="26"/>
         </w:numPr>
-      </w:pPr>
-      <w:r>
-        <w:t xml:space="preserve">By </w:t>
-      </w:r>
-      <w:r>
-        <w:t>feature</w:t>
+        <w:rPr>
+          <w:highlight w:val="yellow"/>
+        </w:rPr>
+      </w:pPr>
+      <w:r>
+        <w:rPr>
+          <w:highlight w:val="yellow"/>
+        </w:rPr>
+        <w:t>By feature</w:t>
       </w:r>
     </w:p>
     <w:p>
@@ -602,8 +718,14 @@
           <w:ilvl w:val="1"/>
           <w:numId w:val="26"/>
         </w:numPr>
-      </w:pPr>
-      <w:r>
+        <w:rPr>
+          <w:highlight w:val="yellow"/>
+        </w:rPr>
+      </w:pPr>
+      <w:r>
+        <w:rPr>
+          <w:highlight w:val="yellow"/>
+        </w:rPr>
         <w:t>By screen resolution</w:t>
       </w:r>
     </w:p>
@@ -614,14 +736,20 @@
           <w:ilvl w:val="1"/>
           <w:numId w:val="26"/>
         </w:numPr>
-      </w:pPr>
-      <w:r>
-        <w:t xml:space="preserve">By </w:t>
-      </w:r>
-      <w:r>
-        <w:t>operating system</w:t>
-      </w:r>
-      <w:r>
+        <w:rPr>
+          <w:highlight w:val="yellow"/>
+        </w:rPr>
+      </w:pPr>
+      <w:r>
+        <w:rPr>
+          <w:highlight w:val="yellow"/>
+        </w:rPr>
+        <w:t>By operating system</w:t>
+      </w:r>
+      <w:r>
+        <w:rPr>
+          <w:highlight w:val="yellow"/>
+        </w:rPr>
         <w:br/>
       </w:r>
     </w:p>
@@ -632,8 +760,16 @@
           <w:ilvl w:val="0"/>
           <w:numId w:val="26"/>
         </w:numPr>
-      </w:pPr>
-      <w:r>
+        <w:rPr>
+          <w:b/>
+          <w:bCs/>
+        </w:rPr>
+      </w:pPr>
+      <w:r>
+        <w:rPr>
+          <w:b/>
+          <w:bCs/>
+        </w:rPr>
         <w:t>What is typically done with every release in an IoT software deployment?</w:t>
       </w:r>
     </w:p>
@@ -668,8 +804,14 @@
           <w:ilvl w:val="1"/>
           <w:numId w:val="26"/>
         </w:numPr>
-      </w:pPr>
-      <w:r>
+        <w:rPr>
+          <w:highlight w:val="yellow"/>
+        </w:rPr>
+      </w:pPr>
+      <w:r>
+        <w:rPr>
+          <w:highlight w:val="yellow"/>
+        </w:rPr>
         <w:t>Monitoring of usage and errors</w:t>
       </w:r>
     </w:p>
@@ -695,8 +837,16 @@
           <w:ilvl w:val="0"/>
           <w:numId w:val="26"/>
         </w:numPr>
-      </w:pPr>
-      <w:r>
+        <w:rPr>
+          <w:b/>
+          <w:bCs/>
+        </w:rPr>
+      </w:pPr>
+      <w:r>
+        <w:rPr>
+          <w:b/>
+          <w:bCs/>
+        </w:rPr>
         <w:t>What is a challenge in ensuring software is released on time in a production line?</w:t>
       </w:r>
     </w:p>
@@ -707,8 +857,14 @@
           <w:ilvl w:val="1"/>
           <w:numId w:val="26"/>
         </w:numPr>
-      </w:pPr>
-      <w:r>
+        <w:rPr>
+          <w:highlight w:val="yellow"/>
+        </w:rPr>
+      </w:pPr>
+      <w:r>
+        <w:rPr>
+          <w:highlight w:val="yellow"/>
+        </w:rPr>
         <w:t>Managing fixed timelines while balancing hardware and software updates</w:t>
       </w:r>
     </w:p>
@@ -758,8 +914,16 @@
           <w:ilvl w:val="0"/>
           <w:numId w:val="26"/>
         </w:numPr>
-      </w:pPr>
-      <w:r>
+        <w:rPr>
+          <w:b/>
+          <w:bCs/>
+        </w:rPr>
+      </w:pPr>
+      <w:r>
+        <w:rPr>
+          <w:b/>
+          <w:bCs/>
+        </w:rPr>
         <w:t>Which of the following parameters is typically the easiest to change in an IoT project?</w:t>
       </w:r>
     </w:p>
@@ -770,9 +934,21 @@
           <w:ilvl w:val="1"/>
           <w:numId w:val="26"/>
         </w:numPr>
-      </w:pPr>
-      <w:r>
+        <w:rPr>
+          <w:highlight w:val="yellow"/>
+        </w:rPr>
+      </w:pPr>
+      <w:r>
+        <w:rPr>
+          <w:highlight w:val="yellow"/>
+        </w:rPr>
         <w:t>In time</w:t>
+      </w:r>
+      <w:r>
+        <w:rPr>
+          <w:highlight w:val="yellow"/>
+        </w:rPr>
+        <w:t xml:space="preserve"> (ask for extension)</w:t>
       </w:r>
     </w:p>
     <w:p>
@@ -782,12 +958,21 @@
           <w:ilvl w:val="1"/>
           <w:numId w:val="26"/>
         </w:numPr>
-      </w:pPr>
-      <w:r>
-        <w:t xml:space="preserve">In </w:t>
-      </w:r>
-      <w:r>
-        <w:t>specification</w:t>
+        <w:rPr>
+          <w:highlight w:val="yellow"/>
+        </w:rPr>
+      </w:pPr>
+      <w:r>
+        <w:rPr>
+          <w:highlight w:val="yellow"/>
+        </w:rPr>
+        <w:t>In specification</w:t>
+      </w:r>
+      <w:r>
+        <w:rPr>
+          <w:highlight w:val="yellow"/>
+        </w:rPr>
+        <w:t xml:space="preserve"> (10 feature to 1 feature)</w:t>
       </w:r>
     </w:p>
     <w:p>
@@ -797,9 +982,21 @@
           <w:ilvl w:val="1"/>
           <w:numId w:val="26"/>
         </w:numPr>
-      </w:pPr>
-      <w:r>
+        <w:rPr>
+          <w:highlight w:val="yellow"/>
+        </w:rPr>
+      </w:pPr>
+      <w:r>
+        <w:rPr>
+          <w:highlight w:val="yellow"/>
+        </w:rPr>
         <w:t>In cost</w:t>
+      </w:r>
+      <w:r>
+        <w:rPr>
+          <w:highlight w:val="yellow"/>
+        </w:rPr>
+        <w:t xml:space="preserve"> (add budget)</w:t>
       </w:r>
     </w:p>
     <w:p>
@@ -809,11 +1006,26 @@
           <w:ilvl w:val="1"/>
           <w:numId w:val="26"/>
         </w:numPr>
-      </w:pPr>
-      <w:r>
+        <w:rPr>
+          <w:highlight w:val="yellow"/>
+        </w:rPr>
+      </w:pPr>
+      <w:r>
+        <w:rPr>
+          <w:highlight w:val="yellow"/>
+        </w:rPr>
         <w:t>In quality</w:t>
       </w:r>
       <w:r>
+        <w:rPr>
+          <w:highlight w:val="yellow"/>
+        </w:rPr>
+        <w:t xml:space="preserve"> (fix 10% error tickets)</w:t>
+      </w:r>
+      <w:r>
+        <w:rPr>
+          <w:highlight w:val="yellow"/>
+        </w:rPr>
         <w:br/>
       </w:r>
     </w:p>

</xml_diff>